<commit_message>
Hive basis, resource guide icons
Added basis for Hive integration, added shaded icons for class resource guides
</commit_message>
<xml_diff>
--- a/project-docs/Project Plan.docx
+++ b/project-docs/Project Plan.docx
@@ -98,56 +98,13 @@
         <w:rPr>
           <w:lang w:val="en-US"/>
         </w:rPr>
-        <w:t xml:space="preserve">themed and have features similar to the World of Warcraft mobile armory application which was discontinued two years ago. This application allows the user to search for World of Warcraft characters from any realm, and by interacting with the search results, allows the user to view more detailed information about that character, such as the armor that they are wearing as well as their attribute values. Also aiming to display the character if the Blizzard-API allows me to do so. </w:t>
-      </w:r>
-      <w:r>
-        <w:rPr>
-          <w:lang w:val="en-US"/>
-        </w:rPr>
-        <w:t xml:space="preserve">The UI will look clean and </w:t>
-      </w:r>
-      <w:r>
-        <w:rPr>
-          <w:lang w:val="en-US"/>
-        </w:rPr>
-        <w:t>s</w:t>
-      </w:r>
-      <w:r>
-        <w:rPr>
-          <w:lang w:val="en-US"/>
-        </w:rPr>
-        <w:t>lick</w:t>
-      </w:r>
-      <w:r>
-        <w:rPr>
-          <w:lang w:val="en-US"/>
-        </w:rPr>
-        <w:t xml:space="preserve"> and</w:t>
-      </w:r>
-      <w:r>
-        <w:rPr>
-          <w:lang w:val="en-US"/>
-        </w:rPr>
-        <w:t xml:space="preserve"> will give a Warcraft-y feeling. </w:t>
-      </w:r>
-    </w:p>
-    <w:p>
-      <w:pPr>
-        <w:rPr>
-          <w:lang w:val="en-US"/>
-        </w:rPr>
-      </w:pPr>
-      <w:r>
-        <w:rPr>
-          <w:lang w:val="en-US"/>
-        </w:rPr>
-        <w:t>A lot of these features rely heavily on the Blizzard API</w:t>
-      </w:r>
-      <w:r>
-        <w:rPr>
-          <w:lang w:val="en-US"/>
-        </w:rPr>
-        <w:t>. There are many major services that utilize this API, so hopefully things will work smoothly. A good idea is to have a backup plan in case the desired functionality does not seem very achievable.</w:t>
+        <w:t xml:space="preserve">themed and have features similar to the World of Warcraft mobile armory application which was discontinued two years ago. </w:t>
+      </w:r>
+      <w:r>
+        <w:rPr>
+          <w:lang w:val="en-US"/>
+        </w:rPr>
+        <w:t xml:space="preserve">This application could also serve as a “pocket buddy” for World of Warcraft players, that would include resources and guides all in one place. World of Warcraft is 16 years old, and people have started to minmax everything they possibly can. To do this, there are numerous different tools and lots of different places to look. This app could help put everything into one place. </w:t>
       </w:r>
       <w:r>
         <w:rPr>
@@ -233,6 +190,24 @@
           <w:lang w:val="en-US"/>
         </w:rPr>
         <w:t>Android Studio</w:t>
+      </w:r>
+    </w:p>
+    <w:p>
+      <w:pPr>
+        <w:pStyle w:val="ListParagraph"/>
+        <w:numPr>
+          <w:ilvl w:val="0"/>
+          <w:numId w:val="1"/>
+        </w:numPr>
+        <w:rPr>
+          <w:lang w:val="en-US"/>
+        </w:rPr>
+      </w:pPr>
+      <w:r>
+        <w:rPr>
+          <w:lang w:val="en-US"/>
+        </w:rPr>
+        <w:t>VScode</w:t>
       </w:r>
     </w:p>
     <w:p>
@@ -572,6 +547,7 @@
     <w:lsdException w:name="HTML Sample" w:semiHidden="1" w:unhideWhenUsed="1"/>
     <w:lsdException w:name="HTML Typewriter" w:semiHidden="1" w:unhideWhenUsed="1"/>
     <w:lsdException w:name="HTML Variable" w:semiHidden="1" w:unhideWhenUsed="1"/>
+    <w:lsdException w:name="Normal Table" w:semiHidden="1" w:unhideWhenUsed="1"/>
     <w:lsdException w:name="annotation subject" w:semiHidden="1" w:unhideWhenUsed="1"/>
     <w:lsdException w:name="No List" w:semiHidden="1" w:unhideWhenUsed="1"/>
     <w:lsdException w:name="Outline List 1" w:semiHidden="1" w:unhideWhenUsed="1"/>
@@ -618,8 +594,10 @@
     <w:lsdException w:name="Table Subtle 2" w:semiHidden="1" w:unhideWhenUsed="1"/>
     <w:lsdException w:name="Table Web 1" w:semiHidden="1" w:unhideWhenUsed="1"/>
     <w:lsdException w:name="Table Web 2" w:semiHidden="1" w:unhideWhenUsed="1"/>
+    <w:lsdException w:name="Table Web 3" w:semiHidden="1" w:unhideWhenUsed="1"/>
     <w:lsdException w:name="Balloon Text" w:semiHidden="1" w:unhideWhenUsed="1"/>
     <w:lsdException w:name="Table Grid" w:uiPriority="39"/>
+    <w:lsdException w:name="Table Theme" w:semiHidden="1" w:unhideWhenUsed="1"/>
     <w:lsdException w:name="Placeholder Text" w:semiHidden="1"/>
     <w:lsdException w:name="No Spacing" w:uiPriority="1" w:qFormat="1"/>
     <w:lsdException w:name="Light Shading" w:uiPriority="60"/>

</xml_diff>